<commit_message>
fix: objetivo general acta
</commit_message>
<xml_diff>
--- a/Fase 2/Evidencias Proyecto/Evidencias de documentación/acta_de_constitucion_mesalista.docx
+++ b/Fase 2/Evidencias Proyecto/Evidencias de documentación/acta_de_constitucion_mesalista.docx
@@ -34,10 +34,10 @@
       </w:tblPr>
       <w:tblGrid>
         <w:gridCol w:w="2834"/>
-        <w:gridCol w:w="3686"/>
-        <w:gridCol w:w="709"/>
-        <w:gridCol w:w="709"/>
-        <w:gridCol w:w="2126"/>
+        <w:gridCol w:w="3687"/>
+        <w:gridCol w:w="708"/>
+        <w:gridCol w:w="710"/>
+        <w:gridCol w:w="2125"/>
       </w:tblGrid>
       <w:tr>
         <w:trPr>
@@ -62,7 +62,6 @@
               <w:keepNext w:val="true"/>
               <w:keepLines w:val="false"/>
               <w:widowControl/>
-              <w:pBdr/>
               <w:shd w:val="clear" w:fill="auto"/>
               <w:spacing w:lineRule="auto" w:line="240" w:before="60" w:after="60"/>
               <w:ind w:hanging="0" w:left="0" w:right="0"/>
@@ -130,7 +129,6 @@
               <w:keepNext w:val="false"/>
               <w:keepLines w:val="false"/>
               <w:widowControl/>
-              <w:pBdr/>
               <w:shd w:val="clear" w:fill="auto"/>
               <w:tabs>
                 <w:tab w:val="clear" w:pos="720"/>
@@ -183,7 +181,7 @@
         </w:tc>
         <w:tc>
           <w:tcPr>
-            <w:tcW w:w="3686" w:type="dxa"/>
+            <w:tcW w:w="3687" w:type="dxa"/>
             <w:tcBorders>
               <w:top w:val="single" w:sz="6" w:space="0" w:color="000000"/>
               <w:left w:val="single" w:sz="6" w:space="0" w:color="000000"/>
@@ -197,7 +195,6 @@
               <w:keepNext w:val="false"/>
               <w:keepLines w:val="false"/>
               <w:widowControl/>
-              <w:pBdr/>
               <w:shd w:val="clear" w:fill="auto"/>
               <w:tabs>
                 <w:tab w:val="clear" w:pos="720"/>
@@ -253,7 +250,6 @@
               <w:keepNext w:val="false"/>
               <w:keepLines w:val="false"/>
               <w:widowControl/>
-              <w:pBdr/>
               <w:shd w:val="clear" w:fill="auto"/>
               <w:tabs>
                 <w:tab w:val="clear" w:pos="720"/>
@@ -306,7 +302,7 @@
         </w:tc>
         <w:tc>
           <w:tcPr>
-            <w:tcW w:w="2126" w:type="dxa"/>
+            <w:tcW w:w="2125" w:type="dxa"/>
             <w:tcBorders>
               <w:top w:val="single" w:sz="6" w:space="0" w:color="000000"/>
               <w:left w:val="single" w:sz="6" w:space="0" w:color="000000"/>
@@ -320,7 +316,6 @@
               <w:keepNext w:val="false"/>
               <w:keepLines w:val="false"/>
               <w:widowControl/>
-              <w:pBdr/>
               <w:shd w:val="clear" w:fill="auto"/>
               <w:tabs>
                 <w:tab w:val="clear" w:pos="720"/>
@@ -380,7 +375,6 @@
               <w:keepNext w:val="false"/>
               <w:keepLines w:val="false"/>
               <w:widowControl/>
-              <w:pBdr/>
               <w:shd w:val="clear" w:fill="auto"/>
               <w:tabs>
                 <w:tab w:val="clear" w:pos="720"/>
@@ -448,7 +442,6 @@
               <w:keepNext w:val="false"/>
               <w:keepLines w:val="false"/>
               <w:widowControl/>
-              <w:pBdr/>
               <w:shd w:val="clear" w:fill="auto"/>
               <w:tabs>
                 <w:tab w:val="clear" w:pos="720"/>
@@ -508,7 +501,6 @@
               <w:keepNext w:val="false"/>
               <w:keepLines w:val="false"/>
               <w:widowControl/>
-              <w:pBdr/>
               <w:shd w:val="clear" w:fill="auto"/>
               <w:tabs>
                 <w:tab w:val="clear" w:pos="720"/>
@@ -561,7 +553,7 @@
         </w:tc>
         <w:tc>
           <w:tcPr>
-            <w:tcW w:w="3686" w:type="dxa"/>
+            <w:tcW w:w="3687" w:type="dxa"/>
             <w:tcBorders>
               <w:top w:val="single" w:sz="6" w:space="0" w:color="000000"/>
               <w:left w:val="single" w:sz="6" w:space="0" w:color="000000"/>
@@ -575,7 +567,6 @@
               <w:keepNext w:val="false"/>
               <w:keepLines w:val="false"/>
               <w:widowControl/>
-              <w:pBdr/>
               <w:shd w:val="clear" w:fill="auto"/>
               <w:tabs>
                 <w:tab w:val="clear" w:pos="720"/>
@@ -615,7 +606,7 @@
         </w:tc>
         <w:tc>
           <w:tcPr>
-            <w:tcW w:w="709" w:type="dxa"/>
+            <w:tcW w:w="708" w:type="dxa"/>
             <w:tcBorders>
               <w:top w:val="single" w:sz="6" w:space="0" w:color="000000"/>
               <w:left w:val="single" w:sz="6" w:space="0" w:color="000000"/>
@@ -630,7 +621,6 @@
               <w:keepNext w:val="false"/>
               <w:keepLines w:val="false"/>
               <w:widowControl/>
-              <w:pBdr/>
               <w:shd w:val="clear" w:fill="auto"/>
               <w:tabs>
                 <w:tab w:val="clear" w:pos="720"/>
@@ -698,7 +688,6 @@
               <w:keepNext w:val="false"/>
               <w:keepLines w:val="false"/>
               <w:widowControl/>
-              <w:pBdr/>
               <w:shd w:val="clear" w:fill="auto"/>
               <w:tabs>
                 <w:tab w:val="clear" w:pos="720"/>
@@ -758,7 +747,6 @@
               <w:keepNext w:val="false"/>
               <w:keepLines w:val="false"/>
               <w:widowControl/>
-              <w:pBdr/>
               <w:shd w:val="clear" w:fill="auto"/>
               <w:tabs>
                 <w:tab w:val="clear" w:pos="720"/>
@@ -826,7 +814,6 @@
               <w:keepNext w:val="false"/>
               <w:keepLines w:val="false"/>
               <w:widowControl/>
-              <w:pBdr/>
               <w:shd w:val="clear" w:fill="auto"/>
               <w:tabs>
                 <w:tab w:val="clear" w:pos="720"/>
@@ -886,7 +873,6 @@
               <w:keepNext w:val="false"/>
               <w:keepLines w:val="false"/>
               <w:widowControl/>
-              <w:pBdr/>
               <w:shd w:val="clear" w:fill="auto"/>
               <w:tabs>
                 <w:tab w:val="clear" w:pos="720"/>
@@ -939,7 +925,7 @@
         </w:tc>
         <w:tc>
           <w:tcPr>
-            <w:tcW w:w="3686" w:type="dxa"/>
+            <w:tcW w:w="3687" w:type="dxa"/>
             <w:tcBorders>
               <w:top w:val="single" w:sz="6" w:space="0" w:color="000000"/>
               <w:left w:val="single" w:sz="6" w:space="0" w:color="000000"/>
@@ -972,7 +958,7 @@
         </w:tc>
         <w:tc>
           <w:tcPr>
-            <w:tcW w:w="709" w:type="dxa"/>
+            <w:tcW w:w="708" w:type="dxa"/>
             <w:tcBorders>
               <w:top w:val="single" w:sz="6" w:space="0" w:color="000000"/>
               <w:left w:val="single" w:sz="6" w:space="0" w:color="000000"/>
@@ -987,7 +973,6 @@
               <w:keepNext w:val="false"/>
               <w:keepLines w:val="false"/>
               <w:widowControl/>
-              <w:pBdr/>
               <w:shd w:val="clear" w:fill="auto"/>
               <w:tabs>
                 <w:tab w:val="clear" w:pos="720"/>
@@ -1055,7 +1040,6 @@
               <w:keepNext w:val="false"/>
               <w:keepLines w:val="false"/>
               <w:widowControl/>
-              <w:pBdr/>
               <w:shd w:val="clear" w:fill="auto"/>
               <w:tabs>
                 <w:tab w:val="clear" w:pos="720"/>
@@ -1115,7 +1099,6 @@
               <w:keepNext w:val="false"/>
               <w:keepLines w:val="false"/>
               <w:widowControl/>
-              <w:pBdr/>
               <w:shd w:val="clear" w:fill="auto"/>
               <w:tabs>
                 <w:tab w:val="clear" w:pos="720"/>
@@ -1223,7 +1206,6 @@
         <w:keepLines w:val="false"/>
         <w:pageBreakBefore w:val="false"/>
         <w:widowControl/>
-        <w:pBdr/>
         <w:shd w:val="clear" w:fill="auto"/>
         <w:tabs>
           <w:tab w:val="clear" w:pos="720"/>
@@ -1291,8 +1273,8 @@
       <w:tblGrid>
         <w:gridCol w:w="4678"/>
         <w:gridCol w:w="435"/>
-        <w:gridCol w:w="4527"/>
-        <w:gridCol w:w="424"/>
+        <w:gridCol w:w="4528"/>
+        <w:gridCol w:w="423"/>
       </w:tblGrid>
       <w:tr>
         <w:trPr>
@@ -1317,7 +1299,6 @@
               <w:keepNext w:val="true"/>
               <w:keepLines w:val="false"/>
               <w:widowControl/>
-              <w:pBdr/>
               <w:shd w:val="clear" w:fill="auto"/>
               <w:spacing w:lineRule="auto" w:line="240" w:before="60" w:after="60"/>
               <w:ind w:hanging="0" w:left="0" w:right="0"/>
@@ -1386,7 +1367,6 @@
               <w:keepNext w:val="false"/>
               <w:keepLines w:val="false"/>
               <w:widowControl/>
-              <w:pBdr/>
               <w:shd w:val="clear" w:fill="auto"/>
               <w:tabs>
                 <w:tab w:val="clear" w:pos="720"/>
@@ -1538,7 +1518,6 @@
               <w:keepNext w:val="false"/>
               <w:keepLines w:val="false"/>
               <w:widowControl/>
-              <w:pBdr/>
               <w:shd w:val="clear" w:fill="auto"/>
               <w:tabs>
                 <w:tab w:val="clear" w:pos="720"/>
@@ -1605,110 +1584,21 @@
           </w:tcPr>
           <w:p>
             <w:pPr>
-              <w:pStyle w:val="normal1"/>
-              <w:tabs>
-                <w:tab w:val="clear" w:pos="720"/>
-                <w:tab w:val="center" w:pos="4320" w:leader="none"/>
-                <w:tab w:val="right" w:pos="8640" w:leader="none"/>
-              </w:tabs>
-              <w:spacing w:lineRule="auto" w:line="240" w:before="60" w:after="60"/>
-              <w:rPr>
-                <w:sz w:val="18"/>
-                <w:szCs w:val="18"/>
-              </w:rPr>
-            </w:pPr>
-            <w:r>
-              <w:rPr>
-                <w:sz w:val="18"/>
-                <w:szCs w:val="18"/>
-              </w:rPr>
-              <w:t>Mejorar la experiencia del cliente en los restaurantes a través de una plataforma web intuitiva que permita a los comensales realizar pedidos de manera autónoma desde dispositivos en la mesa o sus propios teléfonos móviles. El sistema proporcionará una experiencia moderna y eficiente, reduciendo los tiempos de espera y facilitando la interacción con el menú.</w:t>
-            </w:r>
-          </w:p>
-          <w:p>
-            <w:pPr>
-              <w:pStyle w:val="normal1"/>
-              <w:tabs>
-                <w:tab w:val="clear" w:pos="720"/>
-                <w:tab w:val="center" w:pos="4320" w:leader="none"/>
-                <w:tab w:val="right" w:pos="8640" w:leader="none"/>
-              </w:tabs>
-              <w:spacing w:lineRule="auto" w:line="240" w:before="60" w:after="60"/>
-              <w:rPr>
-                <w:sz w:val="18"/>
-                <w:szCs w:val="18"/>
-              </w:rPr>
-            </w:pPr>
-            <w:r>
-              <w:rPr>
-                <w:sz w:val="18"/>
-                <w:szCs w:val="18"/>
-              </w:rPr>
-            </w:r>
-          </w:p>
-          <w:p>
-            <w:pPr>
-              <w:pStyle w:val="normal1"/>
-              <w:tabs>
-                <w:tab w:val="clear" w:pos="720"/>
-                <w:tab w:val="center" w:pos="4320" w:leader="none"/>
-                <w:tab w:val="right" w:pos="8640" w:leader="none"/>
-              </w:tabs>
-              <w:spacing w:lineRule="auto" w:line="240" w:before="60" w:after="60"/>
-              <w:rPr>
-                <w:sz w:val="18"/>
-                <w:szCs w:val="18"/>
-              </w:rPr>
-            </w:pPr>
-            <w:r>
-              <w:rPr>
-                <w:sz w:val="18"/>
-                <w:szCs w:val="18"/>
-              </w:rPr>
-              <w:t>Optimizar la gestión interna del restaurante, mejorando la comunicación entre la cocina, los meseros y los clientes mediante módulos dedicados que permitan un flujo de trabajo eficiente y sin interrupciones. El sistema brindará a los cocineros y meseros herramientas para gestionar y actualizar el estado de los pedidos de manera rápida y precisa.</w:t>
-            </w:r>
-          </w:p>
-          <w:p>
-            <w:pPr>
-              <w:pStyle w:val="normal1"/>
-              <w:tabs>
-                <w:tab w:val="clear" w:pos="720"/>
-                <w:tab w:val="center" w:pos="4320" w:leader="none"/>
-                <w:tab w:val="right" w:pos="8640" w:leader="none"/>
-              </w:tabs>
-              <w:spacing w:lineRule="auto" w:line="240" w:before="60" w:after="60"/>
-              <w:rPr>
-                <w:sz w:val="18"/>
-                <w:szCs w:val="18"/>
-              </w:rPr>
-            </w:pPr>
-            <w:r>
-              <w:rPr>
-                <w:sz w:val="18"/>
-                <w:szCs w:val="18"/>
-              </w:rPr>
-            </w:r>
-          </w:p>
-          <w:p>
-            <w:pPr>
-              <w:pStyle w:val="normal1"/>
-              <w:tabs>
-                <w:tab w:val="clear" w:pos="720"/>
-                <w:tab w:val="center" w:pos="4320" w:leader="none"/>
-                <w:tab w:val="right" w:pos="8640" w:leader="none"/>
-              </w:tabs>
-              <w:spacing w:lineRule="auto" w:line="240" w:before="60" w:after="60"/>
-              <w:rPr>
-                <w:sz w:val="18"/>
-                <w:szCs w:val="18"/>
-              </w:rPr>
-            </w:pPr>
-            <w:r>
-              <w:rPr>
-                <w:sz w:val="18"/>
-                <w:szCs w:val="18"/>
-              </w:rPr>
-              <w:t>Proporcionar un panel de administración centralizado que permita a los administradores gestionar de manera eficiente el menú, productos, categorías, mesas, precios y usuarios del restaurante. Este panel incluirá herramientas para la gestión del inventario, la organización del menú y la visualización de estadísticas de ventas y tiempos de respuesta.</w:t>
+              <w:pStyle w:val="normal2"/>
+              <w:keepNext w:val="true"/>
+              <w:spacing w:lineRule="auto" w:line="240" w:before="60" w:after="60"/>
+              <w:rPr>
+                <w:b/>
+                <w:sz w:val="26"/>
+                <w:szCs w:val="26"/>
+              </w:rPr>
+            </w:pPr>
+            <w:r>
+              <w:rPr>
+                <w:sz w:val="20"/>
+                <w:szCs w:val="20"/>
+              </w:rPr>
+              <w:t>Desarrollar e implementar un sistema web de gestión de pedidos y servicios en restaurantes que optimice la eficiencia operativa, mejore la experiencia del cliente presencial al permitirle realizar pedidos de forma autónoma y en tiempo real, y garantice un flujo de información claro y eficiente entre las mesas, la cocina y el personal, con un enfoque en reducir errores, tiempos de gestión y aumentar la satisfacción del cliente</w:t>
             </w:r>
           </w:p>
         </w:tc>
@@ -1733,7 +1623,6 @@
               <w:keepNext w:val="false"/>
               <w:keepLines w:val="false"/>
               <w:widowControl/>
-              <w:pBdr/>
               <w:shd w:val="clear" w:fill="auto"/>
               <w:tabs>
                 <w:tab w:val="clear" w:pos="720"/>
@@ -1780,7 +1669,7 @@
                 <w:shd w:fill="auto" w:val="clear"/>
                 <w:vertAlign w:val="baseline"/>
               </w:rPr>
-              <w:t xml:space="preserve">Entregables  </w:t>
+              <w:t>Entregables</w:t>
             </w:r>
           </w:p>
         </w:tc>
@@ -1855,13 +1744,6 @@
               </w:rPr>
               <w:t>Carta gantt.</w:t>
             </w:r>
-            <w:r>
-              <w:rPr>
-                <w:sz w:val="18"/>
-                <w:szCs w:val="18"/>
-              </w:rPr>
-              <w:tab/>
-            </w:r>
           </w:p>
           <w:p>
             <w:pPr>
@@ -2059,7 +1941,6 @@
               <w:keepNext w:val="false"/>
               <w:keepLines w:val="false"/>
               <w:widowControl/>
-              <w:pBdr/>
               <w:shd w:val="clear" w:fill="auto"/>
               <w:tabs>
                 <w:tab w:val="clear" w:pos="720"/>
@@ -2619,7 +2500,6 @@
               <w:keepNext w:val="false"/>
               <w:keepLines w:val="false"/>
               <w:widowControl/>
-              <w:pBdr/>
               <w:shd w:val="clear" w:fill="auto"/>
               <w:tabs>
                 <w:tab w:val="clear" w:pos="720"/>
@@ -2686,7 +2566,7 @@
                 <w:shd w:fill="auto" w:val="clear"/>
                 <w:vertAlign w:val="baseline"/>
               </w:rPr>
-              <w:t xml:space="preserve">: </w:t>
+              <w:t>:</w:t>
             </w:r>
           </w:p>
         </w:tc>
@@ -2710,7 +2590,6 @@
               <w:keepNext w:val="false"/>
               <w:keepLines w:val="false"/>
               <w:widowControl/>
-              <w:pBdr/>
               <w:shd w:val="clear" w:fill="auto"/>
               <w:tabs>
                 <w:tab w:val="clear" w:pos="720"/>
@@ -2777,7 +2656,6 @@
               <w:keepNext w:val="false"/>
               <w:keepLines w:val="false"/>
               <w:widowControl/>
-              <w:pBdr/>
               <w:shd w:val="clear" w:fill="auto"/>
               <w:tabs>
                 <w:tab w:val="clear" w:pos="720"/>
@@ -2829,7 +2707,7 @@
         </w:tc>
         <w:tc>
           <w:tcPr>
-            <w:tcW w:w="4527" w:type="dxa"/>
+            <w:tcW w:w="4528" w:type="dxa"/>
             <w:tcBorders>
               <w:top w:val="single" w:sz="6" w:space="0" w:color="000000"/>
               <w:left w:val="single" w:sz="6" w:space="0" w:color="000000"/>
@@ -2844,7 +2722,6 @@
               <w:keepNext w:val="false"/>
               <w:keepLines w:val="false"/>
               <w:widowControl/>
-              <w:pBdr/>
               <w:shd w:val="clear" w:fill="auto"/>
               <w:tabs>
                 <w:tab w:val="clear" w:pos="720"/>
@@ -2897,7 +2774,7 @@
         </w:tc>
         <w:tc>
           <w:tcPr>
-            <w:tcW w:w="424" w:type="dxa"/>
+            <w:tcW w:w="423" w:type="dxa"/>
             <w:tcBorders>
               <w:top w:val="single" w:sz="6" w:space="0" w:color="000000"/>
               <w:left w:val="single" w:sz="6" w:space="0" w:color="000000"/>
@@ -2911,7 +2788,6 @@
               <w:keepNext w:val="false"/>
               <w:keepLines w:val="false"/>
               <w:widowControl/>
-              <w:pBdr/>
               <w:shd w:val="clear" w:fill="auto"/>
               <w:tabs>
                 <w:tab w:val="clear" w:pos="720"/>
@@ -2969,7 +2845,6 @@
               <w:keepNext w:val="false"/>
               <w:keepLines w:val="false"/>
               <w:widowControl/>
-              <w:pBdr/>
               <w:shd w:val="clear" w:fill="auto"/>
               <w:tabs>
                 <w:tab w:val="clear" w:pos="720"/>
@@ -3036,7 +2911,6 @@
               <w:keepNext w:val="false"/>
               <w:keepLines w:val="false"/>
               <w:widowControl/>
-              <w:pBdr/>
               <w:shd w:val="clear" w:fill="auto"/>
               <w:tabs>
                 <w:tab w:val="clear" w:pos="720"/>
@@ -3088,7 +2962,7 @@
         </w:tc>
         <w:tc>
           <w:tcPr>
-            <w:tcW w:w="4527" w:type="dxa"/>
+            <w:tcW w:w="4528" w:type="dxa"/>
             <w:tcBorders>
               <w:top w:val="single" w:sz="6" w:space="0" w:color="000000"/>
               <w:left w:val="single" w:sz="6" w:space="0" w:color="000000"/>
@@ -3103,7 +2977,6 @@
               <w:keepNext w:val="false"/>
               <w:keepLines w:val="false"/>
               <w:widowControl/>
-              <w:pBdr/>
               <w:shd w:val="clear" w:fill="auto"/>
               <w:tabs>
                 <w:tab w:val="clear" w:pos="720"/>
@@ -3156,7 +3029,7 @@
         </w:tc>
         <w:tc>
           <w:tcPr>
-            <w:tcW w:w="424" w:type="dxa"/>
+            <w:tcW w:w="423" w:type="dxa"/>
             <w:tcBorders>
               <w:top w:val="single" w:sz="6" w:space="0" w:color="000000"/>
               <w:left w:val="single" w:sz="6" w:space="0" w:color="000000"/>
@@ -3170,7 +3043,6 @@
               <w:keepNext w:val="false"/>
               <w:keepLines w:val="false"/>
               <w:widowControl/>
-              <w:pBdr/>
               <w:shd w:val="clear" w:fill="auto"/>
               <w:tabs>
                 <w:tab w:val="clear" w:pos="720"/>
@@ -3229,7 +3101,6 @@
         <w:keepLines w:val="false"/>
         <w:pageBreakBefore w:val="false"/>
         <w:widowControl/>
-        <w:pBdr/>
         <w:shd w:val="clear" w:fill="auto"/>
         <w:tabs>
           <w:tab w:val="clear" w:pos="720"/>
@@ -3318,7 +3189,6 @@
               <w:keepNext w:val="true"/>
               <w:keepLines w:val="false"/>
               <w:widowControl/>
-              <w:pBdr/>
               <w:shd w:val="clear" w:fill="auto"/>
               <w:spacing w:lineRule="auto" w:line="240" w:before="60" w:after="60"/>
               <w:ind w:hanging="0" w:left="0" w:right="0"/>
@@ -3385,7 +3255,6 @@
               <w:keepNext w:val="false"/>
               <w:keepLines w:val="false"/>
               <w:widowControl/>
-              <w:pBdr/>
               <w:shd w:val="clear" w:fill="auto"/>
               <w:tabs>
                 <w:tab w:val="clear" w:pos="720"/>
@@ -3474,7 +3343,7 @@
                 <w:sz w:val="18"/>
                 <w:szCs w:val="18"/>
               </w:rPr>
-              <w:t xml:space="preserve">Inicio del proyecto (Semana 1).  </w:t>
+              <w:t>Inicio del proyecto (Semana 1).</w:t>
             </w:r>
           </w:p>
           <w:p>
@@ -3595,7 +3464,6 @@
         <w:keepLines w:val="false"/>
         <w:pageBreakBefore w:val="false"/>
         <w:widowControl/>
-        <w:pBdr/>
         <w:shd w:val="clear" w:fill="auto"/>
         <w:tabs>
           <w:tab w:val="clear" w:pos="720"/>
@@ -3688,7 +3556,6 @@
               <w:keepNext w:val="true"/>
               <w:keepLines w:val="false"/>
               <w:widowControl/>
-              <w:pBdr/>
               <w:shd w:val="clear" w:fill="auto"/>
               <w:spacing w:lineRule="auto" w:line="240" w:before="60" w:after="60"/>
               <w:ind w:hanging="0" w:left="0" w:right="0"/>
@@ -3730,7 +3597,7 @@
                 <w:shd w:fill="auto" w:val="clear"/>
                 <w:vertAlign w:val="baseline"/>
               </w:rPr>
-              <w:t xml:space="preserve">Riesgos del Proyecto </w:t>
+              <w:t>Riesgos del Proyecto</w:t>
             </w:r>
           </w:p>
         </w:tc>
@@ -3756,7 +3623,6 @@
               <w:keepNext w:val="false"/>
               <w:keepLines w:val="false"/>
               <w:widowControl/>
-              <w:pBdr/>
               <w:shd w:val="clear" w:fill="auto"/>
               <w:tabs>
                 <w:tab w:val="clear" w:pos="720"/>
@@ -3824,7 +3690,6 @@
               <w:keepNext w:val="false"/>
               <w:keepLines w:val="false"/>
               <w:widowControl/>
-              <w:pBdr/>
               <w:shd w:val="clear" w:fill="auto"/>
               <w:tabs>
                 <w:tab w:val="clear" w:pos="720"/>
@@ -3892,7 +3757,6 @@
               <w:keepNext w:val="false"/>
               <w:keepLines w:val="false"/>
               <w:widowControl/>
-              <w:pBdr/>
               <w:shd w:val="clear" w:fill="auto"/>
               <w:tabs>
                 <w:tab w:val="clear" w:pos="720"/>
@@ -3960,7 +3824,6 @@
               <w:keepNext w:val="false"/>
               <w:keepLines w:val="false"/>
               <w:widowControl/>
-              <w:pBdr/>
               <w:shd w:val="clear" w:fill="auto"/>
               <w:tabs>
                 <w:tab w:val="clear" w:pos="720"/>
@@ -4032,7 +3895,6 @@
               <w:keepNext w:val="false"/>
               <w:keepLines w:val="false"/>
               <w:widowControl/>
-              <w:pBdr/>
               <w:shd w:val="clear" w:fill="auto"/>
               <w:tabs>
                 <w:tab w:val="clear" w:pos="720"/>
@@ -4086,7 +3948,6 @@
               <w:keepNext w:val="false"/>
               <w:keepLines w:val="false"/>
               <w:widowControl/>
-              <w:pBdr/>
               <w:shd w:val="clear" w:fill="auto"/>
               <w:tabs>
                 <w:tab w:val="clear" w:pos="720"/>
@@ -4140,7 +4001,6 @@
               <w:keepNext w:val="false"/>
               <w:keepLines w:val="false"/>
               <w:widowControl/>
-              <w:pBdr/>
               <w:shd w:val="clear" w:fill="auto"/>
               <w:tabs>
                 <w:tab w:val="clear" w:pos="720"/>
@@ -4194,7 +4054,6 @@
               <w:keepNext w:val="false"/>
               <w:keepLines w:val="false"/>
               <w:widowControl/>
-              <w:pBdr/>
               <w:shd w:val="clear" w:fill="auto"/>
               <w:tabs>
                 <w:tab w:val="clear" w:pos="720"/>
@@ -4253,7 +4112,6 @@
               <w:keepNext w:val="false"/>
               <w:keepLines w:val="false"/>
               <w:widowControl/>
-              <w:pBdr/>
               <w:shd w:val="clear" w:fill="auto"/>
               <w:tabs>
                 <w:tab w:val="clear" w:pos="720"/>
@@ -4293,7 +4151,6 @@
               <w:keepNext w:val="false"/>
               <w:keepLines w:val="false"/>
               <w:widowControl/>
-              <w:pBdr/>
               <w:shd w:val="clear" w:fill="auto"/>
               <w:tabs>
                 <w:tab w:val="clear" w:pos="720"/>
@@ -4333,7 +4190,6 @@
               <w:keepNext w:val="false"/>
               <w:keepLines w:val="false"/>
               <w:widowControl/>
-              <w:pBdr/>
               <w:shd w:val="clear" w:fill="auto"/>
               <w:tabs>
                 <w:tab w:val="clear" w:pos="720"/>
@@ -4373,7 +4229,6 @@
               <w:keepNext w:val="false"/>
               <w:keepLines w:val="false"/>
               <w:widowControl/>
-              <w:pBdr/>
               <w:shd w:val="clear" w:fill="auto"/>
               <w:tabs>
                 <w:tab w:val="clear" w:pos="720"/>
@@ -4418,7 +4273,6 @@
               <w:keepNext w:val="false"/>
               <w:keepLines w:val="false"/>
               <w:widowControl/>
-              <w:pBdr/>
               <w:shd w:val="clear" w:fill="auto"/>
               <w:tabs>
                 <w:tab w:val="clear" w:pos="720"/>
@@ -4458,7 +4312,6 @@
               <w:keepNext w:val="false"/>
               <w:keepLines w:val="false"/>
               <w:widowControl/>
-              <w:pBdr/>
               <w:shd w:val="clear" w:fill="auto"/>
               <w:tabs>
                 <w:tab w:val="clear" w:pos="720"/>
@@ -4498,7 +4351,6 @@
               <w:keepNext w:val="false"/>
               <w:keepLines w:val="false"/>
               <w:widowControl/>
-              <w:pBdr/>
               <w:shd w:val="clear" w:fill="auto"/>
               <w:tabs>
                 <w:tab w:val="clear" w:pos="720"/>
@@ -4538,7 +4390,6 @@
               <w:keepNext w:val="false"/>
               <w:keepLines w:val="false"/>
               <w:widowControl/>
-              <w:pBdr/>
               <w:shd w:val="clear" w:fill="auto"/>
               <w:tabs>
                 <w:tab w:val="clear" w:pos="720"/>
@@ -4583,7 +4434,6 @@
               <w:keepNext w:val="false"/>
               <w:keepLines w:val="false"/>
               <w:widowControl/>
-              <w:pBdr/>
               <w:shd w:val="clear" w:fill="auto"/>
               <w:tabs>
                 <w:tab w:val="clear" w:pos="720"/>
@@ -4623,7 +4473,6 @@
               <w:keepNext w:val="false"/>
               <w:keepLines w:val="false"/>
               <w:widowControl/>
-              <w:pBdr/>
               <w:shd w:val="clear" w:fill="auto"/>
               <w:tabs>
                 <w:tab w:val="clear" w:pos="720"/>
@@ -4663,7 +4512,6 @@
               <w:keepNext w:val="false"/>
               <w:keepLines w:val="false"/>
               <w:widowControl/>
-              <w:pBdr/>
               <w:shd w:val="clear" w:fill="auto"/>
               <w:tabs>
                 <w:tab w:val="clear" w:pos="720"/>
@@ -4703,7 +4551,6 @@
               <w:keepNext w:val="false"/>
               <w:keepLines w:val="false"/>
               <w:widowControl/>
-              <w:pBdr/>
               <w:shd w:val="clear" w:fill="auto"/>
               <w:tabs>
                 <w:tab w:val="clear" w:pos="720"/>
@@ -4736,7 +4583,6 @@
         <w:keepLines w:val="false"/>
         <w:pageBreakBefore w:val="false"/>
         <w:widowControl/>
-        <w:pBdr/>
         <w:shd w:val="clear" w:fill="auto"/>
         <w:tabs>
           <w:tab w:val="clear" w:pos="720"/>
@@ -4827,7 +4673,6 @@
               <w:keepNext w:val="true"/>
               <w:keepLines w:val="false"/>
               <w:widowControl/>
-              <w:pBdr/>
               <w:shd w:val="clear" w:fill="auto"/>
               <w:spacing w:lineRule="auto" w:line="240" w:before="60" w:after="60"/>
               <w:ind w:hanging="0" w:left="0" w:right="0"/>
@@ -4895,7 +4740,6 @@
               <w:keepNext w:val="false"/>
               <w:keepLines w:val="false"/>
               <w:widowControl/>
-              <w:pBdr/>
               <w:shd w:val="clear" w:fill="auto"/>
               <w:tabs>
                 <w:tab w:val="clear" w:pos="720"/>
@@ -4963,7 +4807,6 @@
               <w:keepNext w:val="false"/>
               <w:keepLines w:val="false"/>
               <w:widowControl/>
-              <w:pBdr/>
               <w:shd w:val="clear" w:fill="auto"/>
               <w:tabs>
                 <w:tab w:val="clear" w:pos="720"/>
@@ -5023,7 +4866,6 @@
               <w:keepNext w:val="false"/>
               <w:keepLines w:val="false"/>
               <w:widowControl/>
-              <w:pBdr/>
               <w:shd w:val="clear" w:fill="auto"/>
               <w:tabs>
                 <w:tab w:val="clear" w:pos="720"/>
@@ -5091,7 +4933,6 @@
               <w:keepNext w:val="false"/>
               <w:keepLines w:val="false"/>
               <w:widowControl/>
-              <w:pBdr/>
               <w:shd w:val="clear" w:fill="auto"/>
               <w:tabs>
                 <w:tab w:val="clear" w:pos="720"/>
@@ -5158,7 +4999,6 @@
               <w:keepNext w:val="false"/>
               <w:keepLines w:val="false"/>
               <w:widowControl/>
-              <w:pBdr/>
               <w:shd w:val="clear" w:fill="auto"/>
               <w:tabs>
                 <w:tab w:val="clear" w:pos="720"/>
@@ -5226,7 +5066,6 @@
               <w:keepNext w:val="false"/>
               <w:keepLines w:val="false"/>
               <w:widowControl/>
-              <w:pBdr/>
               <w:shd w:val="clear" w:fill="auto"/>
               <w:tabs>
                 <w:tab w:val="clear" w:pos="720"/>
@@ -5273,7 +5112,6 @@
         <w:keepLines w:val="false"/>
         <w:pageBreakBefore w:val="false"/>
         <w:widowControl/>
-        <w:pBdr/>
         <w:shd w:val="clear" w:fill="auto"/>
         <w:tabs>
           <w:tab w:val="clear" w:pos="720"/>
@@ -5341,13 +5179,13 @@
         <w:gridCol w:w="2126"/>
         <w:gridCol w:w="390"/>
         <w:gridCol w:w="36"/>
-        <w:gridCol w:w="2126"/>
-        <w:gridCol w:w="425"/>
-        <w:gridCol w:w="1984"/>
+        <w:gridCol w:w="2127"/>
+        <w:gridCol w:w="424"/>
+        <w:gridCol w:w="1985"/>
         <w:gridCol w:w="425"/>
         <w:gridCol w:w="35"/>
-        <w:gridCol w:w="2093"/>
-        <w:gridCol w:w="423"/>
+        <w:gridCol w:w="2094"/>
+        <w:gridCol w:w="421"/>
       </w:tblGrid>
       <w:tr>
         <w:trPr>
@@ -5372,7 +5210,6 @@
               <w:keepNext w:val="true"/>
               <w:keepLines w:val="false"/>
               <w:widowControl/>
-              <w:pBdr/>
               <w:shd w:val="clear" w:fill="auto"/>
               <w:spacing w:lineRule="auto" w:line="240" w:before="60" w:after="60"/>
               <w:ind w:hanging="0" w:left="0" w:right="0"/>
@@ -5442,7 +5279,6 @@
               <w:keepNext w:val="false"/>
               <w:keepLines w:val="false"/>
               <w:widowControl/>
-              <w:pBdr/>
               <w:shd w:val="clear" w:fill="auto"/>
               <w:tabs>
                 <w:tab w:val="clear" w:pos="720"/>
@@ -5516,7 +5352,6 @@
               <w:keepNext w:val="false"/>
               <w:keepLines w:val="false"/>
               <w:widowControl/>
-              <w:pBdr/>
               <w:shd w:val="clear" w:fill="auto"/>
               <w:tabs>
                 <w:tab w:val="clear" w:pos="720"/>
@@ -5572,7 +5407,6 @@
               <w:keepNext w:val="false"/>
               <w:keepLines w:val="false"/>
               <w:widowControl/>
-              <w:pBdr/>
               <w:shd w:val="clear" w:fill="auto"/>
               <w:tabs>
                 <w:tab w:val="clear" w:pos="720"/>
@@ -5641,7 +5475,6 @@
               <w:keepNext w:val="false"/>
               <w:keepLines w:val="false"/>
               <w:widowControl/>
-              <w:pBdr/>
               <w:shd w:val="clear" w:fill="auto"/>
               <w:tabs>
                 <w:tab w:val="clear" w:pos="720"/>
@@ -5697,7 +5530,6 @@
               <w:keepNext w:val="false"/>
               <w:keepLines w:val="false"/>
               <w:widowControl/>
-              <w:pBdr/>
               <w:shd w:val="clear" w:fill="auto"/>
               <w:tabs>
                 <w:tab w:val="clear" w:pos="720"/>
@@ -5750,7 +5582,7 @@
         </w:tc>
         <w:tc>
           <w:tcPr>
-            <w:tcW w:w="2444" w:type="dxa"/>
+            <w:tcW w:w="2445" w:type="dxa"/>
             <w:gridSpan w:val="3"/>
             <w:tcBorders>
               <w:top w:val="single" w:sz="4" w:space="0" w:color="000000"/>
@@ -5766,7 +5598,6 @@
               <w:keepNext w:val="false"/>
               <w:keepLines w:val="false"/>
               <w:widowControl/>
-              <w:pBdr/>
               <w:shd w:val="clear" w:fill="auto"/>
               <w:tabs>
                 <w:tab w:val="clear" w:pos="720"/>
@@ -5822,7 +5653,6 @@
               <w:keepNext w:val="false"/>
               <w:keepLines w:val="false"/>
               <w:widowControl/>
-              <w:pBdr/>
               <w:shd w:val="clear" w:fill="auto"/>
               <w:tabs>
                 <w:tab w:val="clear" w:pos="720"/>
@@ -5875,7 +5705,7 @@
         </w:tc>
         <w:tc>
           <w:tcPr>
-            <w:tcW w:w="2516" w:type="dxa"/>
+            <w:tcW w:w="2515" w:type="dxa"/>
             <w:gridSpan w:val="2"/>
             <w:tcBorders>
               <w:top w:val="single" w:sz="4" w:space="0" w:color="000000"/>
@@ -5891,7 +5721,6 @@
               <w:keepNext w:val="false"/>
               <w:keepLines w:val="false"/>
               <w:widowControl/>
-              <w:pBdr/>
               <w:shd w:val="clear" w:fill="auto"/>
               <w:tabs>
                 <w:tab w:val="clear" w:pos="720"/>
@@ -5947,7 +5776,6 @@
               <w:keepNext w:val="false"/>
               <w:keepLines w:val="false"/>
               <w:widowControl/>
-              <w:pBdr/>
               <w:shd w:val="clear" w:fill="auto"/>
               <w:tabs>
                 <w:tab w:val="clear" w:pos="720"/>
@@ -6021,7 +5849,6 @@
               <w:keepNext w:val="false"/>
               <w:keepLines w:val="false"/>
               <w:widowControl/>
-              <w:pBdr/>
               <w:shd w:val="clear" w:fill="auto"/>
               <w:tabs>
                 <w:tab w:val="clear" w:pos="720"/>
@@ -6089,7 +5916,6 @@
               <w:keepNext w:val="false"/>
               <w:keepLines w:val="false"/>
               <w:widowControl/>
-              <w:pBdr/>
               <w:shd w:val="clear" w:fill="auto"/>
               <w:tabs>
                 <w:tab w:val="clear" w:pos="720"/>
@@ -6141,7 +5967,7 @@
         </w:tc>
         <w:tc>
           <w:tcPr>
-            <w:tcW w:w="2162" w:type="dxa"/>
+            <w:tcW w:w="2163" w:type="dxa"/>
             <w:gridSpan w:val="2"/>
             <w:tcBorders>
               <w:top w:val="single" w:sz="4" w:space="0" w:color="000000"/>
@@ -6157,7 +5983,6 @@
               <w:keepNext w:val="false"/>
               <w:keepLines w:val="false"/>
               <w:widowControl/>
-              <w:pBdr/>
               <w:shd w:val="clear" w:fill="auto"/>
               <w:tabs>
                 <w:tab w:val="clear" w:pos="720"/>
@@ -6210,7 +6035,7 @@
         </w:tc>
         <w:tc>
           <w:tcPr>
-            <w:tcW w:w="425" w:type="dxa"/>
+            <w:tcW w:w="424" w:type="dxa"/>
             <w:tcBorders>
               <w:top w:val="single" w:sz="4" w:space="0" w:color="000000"/>
               <w:left w:val="single" w:sz="4" w:space="0" w:color="000000"/>
@@ -6225,7 +6050,6 @@
               <w:keepNext w:val="false"/>
               <w:keepLines w:val="false"/>
               <w:widowControl/>
-              <w:pBdr/>
               <w:shd w:val="clear" w:fill="auto"/>
               <w:tabs>
                 <w:tab w:val="clear" w:pos="720"/>
@@ -6277,7 +6101,7 @@
         </w:tc>
         <w:tc>
           <w:tcPr>
-            <w:tcW w:w="1984" w:type="dxa"/>
+            <w:tcW w:w="1985" w:type="dxa"/>
             <w:tcBorders>
               <w:top w:val="single" w:sz="4" w:space="0" w:color="000000"/>
               <w:left w:val="single" w:sz="4" w:space="0" w:color="000000"/>
@@ -6292,7 +6116,6 @@
               <w:keepNext w:val="false"/>
               <w:keepLines w:val="false"/>
               <w:widowControl/>
-              <w:pBdr/>
               <w:shd w:val="clear" w:fill="auto"/>
               <w:tabs>
                 <w:tab w:val="clear" w:pos="720"/>
@@ -6361,7 +6184,6 @@
               <w:keepNext w:val="false"/>
               <w:keepLines w:val="false"/>
               <w:widowControl/>
-              <w:pBdr/>
               <w:shd w:val="clear" w:fill="auto"/>
               <w:tabs>
                 <w:tab w:val="clear" w:pos="720"/>
@@ -6413,7 +6235,7 @@
         </w:tc>
         <w:tc>
           <w:tcPr>
-            <w:tcW w:w="2093" w:type="dxa"/>
+            <w:tcW w:w="2094" w:type="dxa"/>
             <w:tcBorders>
               <w:top w:val="single" w:sz="4" w:space="0" w:color="000000"/>
               <w:left w:val="single" w:sz="4" w:space="0" w:color="000000"/>
@@ -6428,7 +6250,6 @@
               <w:keepNext w:val="false"/>
               <w:keepLines w:val="false"/>
               <w:widowControl/>
-              <w:pBdr/>
               <w:shd w:val="clear" w:fill="auto"/>
               <w:tabs>
                 <w:tab w:val="clear" w:pos="720"/>
@@ -6481,7 +6302,7 @@
         </w:tc>
         <w:tc>
           <w:tcPr>
-            <w:tcW w:w="423" w:type="dxa"/>
+            <w:tcW w:w="421" w:type="dxa"/>
             <w:tcBorders>
               <w:top w:val="single" w:sz="4" w:space="0" w:color="000000"/>
               <w:left w:val="single" w:sz="4" w:space="0" w:color="000000"/>
@@ -6496,7 +6317,6 @@
               <w:keepNext w:val="false"/>
               <w:keepLines w:val="false"/>
               <w:widowControl/>
-              <w:pBdr/>
               <w:shd w:val="clear" w:fill="auto"/>
               <w:tabs>
                 <w:tab w:val="clear" w:pos="720"/>
@@ -6569,7 +6389,6 @@
               <w:keepNext w:val="false"/>
               <w:keepLines w:val="false"/>
               <w:widowControl/>
-              <w:pBdr/>
               <w:shd w:val="clear" w:fill="auto"/>
               <w:tabs>
                 <w:tab w:val="clear" w:pos="720"/>
@@ -6637,7 +6456,6 @@
               <w:keepNext w:val="false"/>
               <w:keepLines w:val="false"/>
               <w:widowControl/>
-              <w:pBdr/>
               <w:shd w:val="clear" w:fill="auto"/>
               <w:tabs>
                 <w:tab w:val="clear" w:pos="720"/>
@@ -6689,7 +6507,7 @@
         </w:tc>
         <w:tc>
           <w:tcPr>
-            <w:tcW w:w="2162" w:type="dxa"/>
+            <w:tcW w:w="2163" w:type="dxa"/>
             <w:gridSpan w:val="2"/>
             <w:tcBorders>
               <w:top w:val="single" w:sz="4" w:space="0" w:color="000000"/>
@@ -6705,7 +6523,6 @@
               <w:keepNext w:val="false"/>
               <w:keepLines w:val="false"/>
               <w:widowControl/>
-              <w:pBdr/>
               <w:shd w:val="clear" w:fill="auto"/>
               <w:tabs>
                 <w:tab w:val="clear" w:pos="720"/>
@@ -6758,7 +6575,7 @@
         </w:tc>
         <w:tc>
           <w:tcPr>
-            <w:tcW w:w="425" w:type="dxa"/>
+            <w:tcW w:w="424" w:type="dxa"/>
             <w:tcBorders>
               <w:top w:val="single" w:sz="4" w:space="0" w:color="000000"/>
               <w:left w:val="single" w:sz="4" w:space="0" w:color="000000"/>
@@ -6773,7 +6590,6 @@
               <w:keepNext w:val="false"/>
               <w:keepLines w:val="false"/>
               <w:widowControl/>
-              <w:pBdr/>
               <w:shd w:val="clear" w:fill="auto"/>
               <w:tabs>
                 <w:tab w:val="clear" w:pos="720"/>
@@ -6813,7 +6629,7 @@
         </w:tc>
         <w:tc>
           <w:tcPr>
-            <w:tcW w:w="1984" w:type="dxa"/>
+            <w:tcW w:w="1985" w:type="dxa"/>
             <w:tcBorders>
               <w:top w:val="single" w:sz="4" w:space="0" w:color="000000"/>
               <w:left w:val="single" w:sz="4" w:space="0" w:color="000000"/>
@@ -6828,7 +6644,6 @@
               <w:keepNext w:val="false"/>
               <w:keepLines w:val="false"/>
               <w:widowControl/>
-              <w:pBdr/>
               <w:shd w:val="clear" w:fill="auto"/>
               <w:tabs>
                 <w:tab w:val="clear" w:pos="720"/>
@@ -6897,7 +6712,6 @@
               <w:keepNext w:val="false"/>
               <w:keepLines w:val="false"/>
               <w:widowControl/>
-              <w:pBdr/>
               <w:shd w:val="clear" w:fill="auto"/>
               <w:tabs>
                 <w:tab w:val="clear" w:pos="720"/>
@@ -6937,7 +6751,7 @@
         </w:tc>
         <w:tc>
           <w:tcPr>
-            <w:tcW w:w="2093" w:type="dxa"/>
+            <w:tcW w:w="2094" w:type="dxa"/>
             <w:tcBorders>
               <w:top w:val="single" w:sz="4" w:space="0" w:color="000000"/>
               <w:left w:val="single" w:sz="4" w:space="0" w:color="000000"/>
@@ -6952,7 +6766,6 @@
               <w:keepNext w:val="false"/>
               <w:keepLines w:val="false"/>
               <w:widowControl/>
-              <w:pBdr/>
               <w:shd w:val="clear" w:fill="auto"/>
               <w:tabs>
                 <w:tab w:val="clear" w:pos="720"/>
@@ -7005,7 +6818,7 @@
         </w:tc>
         <w:tc>
           <w:tcPr>
-            <w:tcW w:w="423" w:type="dxa"/>
+            <w:tcW w:w="421" w:type="dxa"/>
             <w:tcBorders>
               <w:top w:val="single" w:sz="4" w:space="0" w:color="000000"/>
               <w:left w:val="single" w:sz="4" w:space="0" w:color="000000"/>
@@ -7020,7 +6833,6 @@
               <w:keepNext w:val="false"/>
               <w:keepLines w:val="false"/>
               <w:widowControl/>
-              <w:pBdr/>
               <w:shd w:val="clear" w:fill="auto"/>
               <w:tabs>
                 <w:tab w:val="clear" w:pos="720"/>
@@ -7081,7 +6893,6 @@
               <w:keepNext w:val="false"/>
               <w:keepLines w:val="false"/>
               <w:widowControl/>
-              <w:pBdr/>
               <w:shd w:val="clear" w:fill="auto"/>
               <w:tabs>
                 <w:tab w:val="clear" w:pos="720"/>
@@ -7149,7 +6960,6 @@
               <w:keepNext w:val="false"/>
               <w:keepLines w:val="false"/>
               <w:widowControl/>
-              <w:pBdr/>
               <w:shd w:val="clear" w:fill="auto"/>
               <w:tabs>
                 <w:tab w:val="clear" w:pos="720"/>
@@ -7189,7 +6999,7 @@
         </w:tc>
         <w:tc>
           <w:tcPr>
-            <w:tcW w:w="2162" w:type="dxa"/>
+            <w:tcW w:w="2163" w:type="dxa"/>
             <w:gridSpan w:val="2"/>
             <w:tcBorders>
               <w:top w:val="single" w:sz="4" w:space="0" w:color="000000"/>
@@ -7205,7 +7015,6 @@
               <w:keepNext w:val="false"/>
               <w:keepLines w:val="false"/>
               <w:widowControl/>
-              <w:pBdr/>
               <w:shd w:val="clear" w:fill="auto"/>
               <w:tabs>
                 <w:tab w:val="clear" w:pos="720"/>
@@ -7258,7 +7067,7 @@
         </w:tc>
         <w:tc>
           <w:tcPr>
-            <w:tcW w:w="425" w:type="dxa"/>
+            <w:tcW w:w="424" w:type="dxa"/>
             <w:tcBorders>
               <w:top w:val="single" w:sz="4" w:space="0" w:color="000000"/>
               <w:left w:val="single" w:sz="4" w:space="0" w:color="000000"/>
@@ -7273,7 +7082,6 @@
               <w:keepNext w:val="false"/>
               <w:keepLines w:val="false"/>
               <w:widowControl/>
-              <w:pBdr/>
               <w:shd w:val="clear" w:fill="auto"/>
               <w:tabs>
                 <w:tab w:val="clear" w:pos="720"/>
@@ -7325,7 +7133,7 @@
         </w:tc>
         <w:tc>
           <w:tcPr>
-            <w:tcW w:w="1984" w:type="dxa"/>
+            <w:tcW w:w="1985" w:type="dxa"/>
             <w:tcBorders>
               <w:top w:val="single" w:sz="4" w:space="0" w:color="000000"/>
               <w:left w:val="single" w:sz="4" w:space="0" w:color="000000"/>
@@ -7340,7 +7148,6 @@
               <w:keepNext w:val="false"/>
               <w:keepLines w:val="false"/>
               <w:widowControl/>
-              <w:pBdr/>
               <w:shd w:val="clear" w:fill="auto"/>
               <w:tabs>
                 <w:tab w:val="clear" w:pos="720"/>
@@ -7409,7 +7216,6 @@
               <w:keepNext w:val="false"/>
               <w:keepLines w:val="false"/>
               <w:widowControl/>
-              <w:pBdr/>
               <w:shd w:val="clear" w:fill="auto"/>
               <w:tabs>
                 <w:tab w:val="clear" w:pos="720"/>
@@ -7461,7 +7267,7 @@
         </w:tc>
         <w:tc>
           <w:tcPr>
-            <w:tcW w:w="2093" w:type="dxa"/>
+            <w:tcW w:w="2094" w:type="dxa"/>
             <w:tcBorders>
               <w:top w:val="single" w:sz="4" w:space="0" w:color="000000"/>
               <w:left w:val="single" w:sz="4" w:space="0" w:color="000000"/>
@@ -7476,7 +7282,6 @@
               <w:keepNext w:val="false"/>
               <w:keepLines w:val="false"/>
               <w:widowControl/>
-              <w:pBdr/>
               <w:shd w:val="clear" w:fill="auto"/>
               <w:tabs>
                 <w:tab w:val="clear" w:pos="720"/>
@@ -7529,7 +7334,7 @@
         </w:tc>
         <w:tc>
           <w:tcPr>
-            <w:tcW w:w="423" w:type="dxa"/>
+            <w:tcW w:w="421" w:type="dxa"/>
             <w:tcBorders>
               <w:top w:val="single" w:sz="4" w:space="0" w:color="000000"/>
               <w:left w:val="single" w:sz="4" w:space="0" w:color="000000"/>
@@ -7544,7 +7349,6 @@
               <w:keepNext w:val="false"/>
               <w:keepLines w:val="false"/>
               <w:widowControl/>
-              <w:pBdr/>
               <w:shd w:val="clear" w:fill="auto"/>
               <w:tabs>
                 <w:tab w:val="clear" w:pos="720"/>
@@ -7617,7 +7421,6 @@
               <w:keepNext w:val="false"/>
               <w:keepLines w:val="false"/>
               <w:widowControl/>
-              <w:pBdr/>
               <w:shd w:val="clear" w:fill="auto"/>
               <w:tabs>
                 <w:tab w:val="clear" w:pos="720"/>
@@ -7690,7 +7493,6 @@
               <w:keepNext w:val="false"/>
               <w:keepLines w:val="false"/>
               <w:widowControl/>
-              <w:pBdr/>
               <w:shd w:val="clear" w:fill="auto"/>
               <w:tabs>
                 <w:tab w:val="clear" w:pos="720"/>
@@ -7758,7 +7560,6 @@
               <w:keepNext w:val="false"/>
               <w:keepLines w:val="false"/>
               <w:widowControl/>
-              <w:pBdr/>
               <w:shd w:val="clear" w:fill="auto"/>
               <w:tabs>
                 <w:tab w:val="clear" w:pos="720"/>
@@ -7810,7 +7611,7 @@
         </w:tc>
         <w:tc>
           <w:tcPr>
-            <w:tcW w:w="2126" w:type="dxa"/>
+            <w:tcW w:w="2127" w:type="dxa"/>
             <w:tcBorders>
               <w:top w:val="single" w:sz="6" w:space="0" w:color="000000"/>
               <w:left w:val="single" w:sz="6" w:space="0" w:color="000000"/>
@@ -7825,7 +7626,6 @@
               <w:keepNext w:val="false"/>
               <w:keepLines w:val="false"/>
               <w:widowControl/>
-              <w:pBdr/>
               <w:shd w:val="clear" w:fill="auto"/>
               <w:tabs>
                 <w:tab w:val="clear" w:pos="720"/>
@@ -7878,7 +7678,7 @@
         </w:tc>
         <w:tc>
           <w:tcPr>
-            <w:tcW w:w="425" w:type="dxa"/>
+            <w:tcW w:w="424" w:type="dxa"/>
             <w:tcBorders>
               <w:top w:val="single" w:sz="6" w:space="0" w:color="000000"/>
               <w:left w:val="single" w:sz="6" w:space="0" w:color="000000"/>
@@ -7892,7 +7692,6 @@
               <w:keepNext w:val="false"/>
               <w:keepLines w:val="false"/>
               <w:widowControl/>
-              <w:pBdr/>
               <w:shd w:val="clear" w:fill="auto"/>
               <w:tabs>
                 <w:tab w:val="clear" w:pos="720"/>
@@ -7944,7 +7743,7 @@
         </w:tc>
         <w:tc>
           <w:tcPr>
-            <w:tcW w:w="1984" w:type="dxa"/>
+            <w:tcW w:w="1985" w:type="dxa"/>
             <w:tcBorders>
               <w:top w:val="single" w:sz="6" w:space="0" w:color="000000"/>
               <w:left w:val="single" w:sz="6" w:space="0" w:color="000000"/>
@@ -7959,7 +7758,6 @@
               <w:keepNext w:val="false"/>
               <w:keepLines w:val="false"/>
               <w:widowControl/>
-              <w:pBdr/>
               <w:shd w:val="clear" w:fill="auto"/>
               <w:tabs>
                 <w:tab w:val="clear" w:pos="720"/>
@@ -8026,7 +7824,6 @@
               <w:keepNext w:val="false"/>
               <w:keepLines w:val="false"/>
               <w:widowControl/>
-              <w:pBdr/>
               <w:shd w:val="clear" w:fill="auto"/>
               <w:tabs>
                 <w:tab w:val="clear" w:pos="720"/>
@@ -8067,7 +7864,7 @@
         </w:tc>
         <w:tc>
           <w:tcPr>
-            <w:tcW w:w="2551" w:type="dxa"/>
+            <w:tcW w:w="2550" w:type="dxa"/>
             <w:gridSpan w:val="3"/>
             <w:tcBorders>
               <w:top w:val="single" w:sz="6" w:space="0" w:color="000000"/>
@@ -8083,7 +7880,6 @@
               <w:keepNext w:val="false"/>
               <w:keepLines w:val="false"/>
               <w:widowControl/>
-              <w:pBdr/>
               <w:shd w:val="clear" w:fill="auto"/>
               <w:tabs>
                 <w:tab w:val="clear" w:pos="720"/>
@@ -8143,7 +7939,6 @@
         <w:keepLines w:val="false"/>
         <w:pageBreakBefore w:val="false"/>
         <w:widowControl/>
-        <w:pBdr/>
         <w:shd w:val="clear" w:fill="auto"/>
         <w:tabs>
           <w:tab w:val="clear" w:pos="720"/>
@@ -8235,7 +8030,6 @@
               <w:keepNext w:val="true"/>
               <w:keepLines w:val="false"/>
               <w:widowControl/>
-              <w:pBdr/>
               <w:shd w:val="clear" w:fill="auto"/>
               <w:spacing w:lineRule="auto" w:line="240" w:before="60" w:after="60"/>
               <w:ind w:hanging="0" w:left="0" w:right="0"/>
@@ -8304,7 +8098,6 @@
               <w:keepNext w:val="true"/>
               <w:keepLines w:val="false"/>
               <w:widowControl/>
-              <w:pBdr/>
               <w:shd w:val="clear" w:fill="auto"/>
               <w:spacing w:lineRule="auto" w:line="240" w:before="60" w:after="60"/>
               <w:ind w:hanging="0" w:left="0" w:right="0"/>
@@ -8367,7 +8160,6 @@
               <w:keepNext w:val="true"/>
               <w:keepLines w:val="false"/>
               <w:widowControl/>
-              <w:pBdr/>
               <w:shd w:val="clear" w:fill="auto"/>
               <w:spacing w:lineRule="auto" w:line="240" w:before="60" w:after="60"/>
               <w:ind w:hanging="0" w:left="0" w:right="0"/>
@@ -8430,7 +8222,6 @@
               <w:keepNext w:val="true"/>
               <w:keepLines w:val="false"/>
               <w:widowControl/>
-              <w:pBdr/>
               <w:shd w:val="clear" w:fill="auto"/>
               <w:spacing w:lineRule="auto" w:line="240" w:before="60" w:after="60"/>
               <w:ind w:hanging="0" w:left="0" w:right="0"/>
@@ -8546,7 +8337,6 @@
               <w:keepNext w:val="true"/>
               <w:keepLines w:val="false"/>
               <w:widowControl/>
-              <w:pBdr/>
               <w:shd w:val="clear" w:fill="auto"/>
               <w:tabs>
                 <w:tab w:val="clear" w:pos="720"/>
@@ -8600,7 +8390,6 @@
               <w:keepNext w:val="true"/>
               <w:keepLines w:val="false"/>
               <w:widowControl/>
-              <w:pBdr/>
               <w:shd w:val="clear" w:fill="auto"/>
               <w:tabs>
                 <w:tab w:val="clear" w:pos="720"/>
@@ -8661,7 +8450,6 @@
               <w:keepNext w:val="true"/>
               <w:keepLines w:val="false"/>
               <w:widowControl/>
-              <w:pBdr/>
               <w:shd w:val="clear" w:fill="auto"/>
               <w:tabs>
                 <w:tab w:val="clear" w:pos="720"/>
@@ -8715,7 +8503,6 @@
               <w:keepNext w:val="true"/>
               <w:keepLines w:val="false"/>
               <w:widowControl/>
-              <w:pBdr/>
               <w:shd w:val="clear" w:fill="auto"/>
               <w:tabs>
                 <w:tab w:val="clear" w:pos="720"/>
@@ -8769,7 +8556,6 @@
               <w:keepNext w:val="true"/>
               <w:keepLines w:val="false"/>
               <w:widowControl/>
-              <w:pBdr/>
               <w:shd w:val="clear" w:fill="auto"/>
               <w:tabs>
                 <w:tab w:val="clear" w:pos="720"/>
@@ -8829,7 +8615,6 @@
               <w:keepNext w:val="true"/>
               <w:keepLines w:val="false"/>
               <w:widowControl/>
-              <w:pBdr/>
               <w:shd w:val="clear" w:fill="auto"/>
               <w:tabs>
                 <w:tab w:val="clear" w:pos="720"/>
@@ -8883,7 +8668,6 @@
               <w:keepNext w:val="true"/>
               <w:keepLines w:val="false"/>
               <w:widowControl/>
-              <w:pBdr/>
               <w:shd w:val="clear" w:fill="auto"/>
               <w:tabs>
                 <w:tab w:val="clear" w:pos="720"/>
@@ -8918,7 +8702,6 @@
                 <w:szCs w:val="18"/>
               </w:rPr>
               <w:t>Socio Empresa Bazza</w:t>
-              <w:tab/>
             </w:r>
           </w:p>
         </w:tc>
@@ -8938,7 +8721,6 @@
               <w:keepNext w:val="true"/>
               <w:keepLines w:val="false"/>
               <w:widowControl/>
-              <w:pBdr/>
               <w:shd w:val="clear" w:fill="auto"/>
               <w:tabs>
                 <w:tab w:val="clear" w:pos="720"/>
@@ -8985,7 +8767,6 @@
         <w:keepLines w:val="false"/>
         <w:pageBreakBefore w:val="false"/>
         <w:widowControl/>
-        <w:pBdr/>
         <w:shd w:val="clear" w:fill="auto"/>
         <w:spacing w:lineRule="auto" w:line="240" w:before="0" w:after="0"/>
         <w:ind w:hanging="0" w:left="0" w:right="0"/>
@@ -9036,7 +8817,6 @@
         <w:keepLines w:val="false"/>
         <w:pageBreakBefore w:val="false"/>
         <w:widowControl/>
-        <w:pBdr/>
         <w:shd w:val="clear" w:fill="auto"/>
         <w:spacing w:lineRule="auto" w:line="240" w:before="0" w:after="0"/>
         <w:ind w:hanging="0" w:left="0" w:right="0"/>
@@ -9122,7 +8902,6 @@
               <w:keepNext w:val="true"/>
               <w:keepLines w:val="false"/>
               <w:widowControl/>
-              <w:pBdr/>
               <w:shd w:val="clear" w:fill="auto"/>
               <w:spacing w:lineRule="auto" w:line="240" w:before="60" w:after="60"/>
               <w:ind w:hanging="0" w:left="0" w:right="0"/>
@@ -9191,7 +8970,6 @@
               <w:keepNext w:val="true"/>
               <w:keepLines w:val="false"/>
               <w:widowControl/>
-              <w:pBdr/>
               <w:shd w:val="clear" w:fill="auto"/>
               <w:spacing w:lineRule="auto" w:line="240" w:before="60" w:after="60"/>
               <w:ind w:hanging="0" w:left="0" w:right="0"/>
@@ -9233,7 +9011,7 @@
                 <w:shd w:fill="auto" w:val="clear"/>
                 <w:vertAlign w:val="baseline"/>
               </w:rPr>
-              <w:t xml:space="preserve">Área / Proyecto </w:t>
+              <w:t>Área / Proyecto</w:t>
             </w:r>
           </w:p>
         </w:tc>
@@ -9254,7 +9032,6 @@
               <w:keepNext w:val="true"/>
               <w:keepLines w:val="false"/>
               <w:widowControl/>
-              <w:pBdr/>
               <w:shd w:val="clear" w:fill="auto"/>
               <w:spacing w:lineRule="auto" w:line="240" w:before="60" w:after="60"/>
               <w:ind w:hanging="0" w:left="0" w:right="0"/>
@@ -9321,7 +9098,6 @@
               <w:keepNext w:val="false"/>
               <w:keepLines w:val="false"/>
               <w:widowControl/>
-              <w:pBdr/>
               <w:shd w:val="clear" w:fill="auto"/>
               <w:tabs>
                 <w:tab w:val="clear" w:pos="720"/>
@@ -9375,7 +9151,6 @@
               <w:keepNext w:val="false"/>
               <w:keepLines w:val="false"/>
               <w:widowControl/>
-              <w:pBdr/>
               <w:shd w:val="clear" w:fill="auto"/>
               <w:tabs>
                 <w:tab w:val="clear" w:pos="720"/>
@@ -9422,7 +9197,6 @@
         <w:keepLines w:val="false"/>
         <w:pageBreakBefore w:val="false"/>
         <w:widowControl/>
-        <w:pBdr/>
         <w:shd w:val="clear" w:fill="auto"/>
         <w:spacing w:lineRule="auto" w:line="240" w:before="0" w:after="0"/>
         <w:ind w:hanging="0" w:left="0" w:right="0"/>
@@ -9508,7 +9282,6 @@
               <w:keepNext w:val="true"/>
               <w:keepLines w:val="false"/>
               <w:widowControl/>
-              <w:pBdr/>
               <w:shd w:val="clear" w:fill="auto"/>
               <w:spacing w:lineRule="auto" w:line="240" w:before="60" w:after="60"/>
               <w:ind w:hanging="0" w:left="0" w:right="0"/>
@@ -9550,7 +9323,7 @@
                 <w:shd w:fill="auto" w:val="clear"/>
                 <w:vertAlign w:val="baseline"/>
               </w:rPr>
-              <w:t xml:space="preserve">Lista de anexos y documentos adjuntos </w:t>
+              <w:t>Lista de anexos y documentos adjuntos</w:t>
             </w:r>
           </w:p>
         </w:tc>
@@ -9577,7 +9350,6 @@
               <w:keepNext w:val="true"/>
               <w:keepLines w:val="false"/>
               <w:widowControl/>
-              <w:pBdr/>
               <w:shd w:val="clear" w:fill="auto"/>
               <w:spacing w:lineRule="auto" w:line="240" w:before="60" w:after="60"/>
               <w:ind w:hanging="0" w:left="0" w:right="0"/>
@@ -9640,7 +9412,6 @@
               <w:keepNext w:val="true"/>
               <w:keepLines w:val="false"/>
               <w:widowControl/>
-              <w:pBdr/>
               <w:shd w:val="clear" w:fill="auto"/>
               <w:spacing w:lineRule="auto" w:line="240" w:before="60" w:after="60"/>
               <w:ind w:hanging="0" w:left="0" w:right="0"/>
@@ -9705,7 +9476,6 @@
               <w:keepNext w:val="false"/>
               <w:keepLines w:val="false"/>
               <w:widowControl/>
-              <w:pBdr/>
               <w:shd w:val="clear" w:fill="auto"/>
               <w:tabs>
                 <w:tab w:val="clear" w:pos="720"/>
@@ -9745,7 +9515,6 @@
               <w:keepNext w:val="false"/>
               <w:keepLines w:val="false"/>
               <w:widowControl/>
-              <w:pBdr/>
               <w:shd w:val="clear" w:fill="auto"/>
               <w:tabs>
                 <w:tab w:val="clear" w:pos="720"/>
@@ -9763,7 +9532,7 @@
             <w:hyperlink r:id="rId2">
               <w:r>
                 <w:rPr>
-                  <w:rStyle w:val="ListLabel46"/>
+                  <w:rStyle w:val="ListLabel55"/>
                   <w:color w:val="1155CC"/>
                   <w:sz w:val="18"/>
                   <w:szCs w:val="18"/>
@@ -9832,7 +9601,7 @@
             <w:hyperlink r:id="rId3">
               <w:r>
                 <w:rPr>
-                  <w:rStyle w:val="ListLabel46"/>
+                  <w:rStyle w:val="ListLabel55"/>
                   <w:color w:val="1155CC"/>
                   <w:sz w:val="18"/>
                   <w:szCs w:val="18"/>
@@ -9902,7 +9671,7 @@
             <w:hyperlink r:id="rId4">
               <w:r>
                 <w:rPr>
-                  <w:rStyle w:val="ListLabel46"/>
+                  <w:rStyle w:val="ListLabel55"/>
                   <w:color w:val="1155CC"/>
                   <w:sz w:val="18"/>
                   <w:szCs w:val="18"/>
@@ -9974,7 +9743,7 @@
             <w:hyperlink r:id="rId5">
               <w:r>
                 <w:rPr>
-                  <w:rStyle w:val="ListLabel46"/>
+                  <w:rStyle w:val="ListLabel55"/>
                   <w:color w:val="1155CC"/>
                   <w:sz w:val="18"/>
                   <w:szCs w:val="18"/>
@@ -10044,7 +9813,7 @@
             <w:hyperlink r:id="rId6">
               <w:r>
                 <w:rPr>
-                  <w:rStyle w:val="ListLabel46"/>
+                  <w:rStyle w:val="ListLabel55"/>
                   <w:color w:val="1155CC"/>
                   <w:sz w:val="18"/>
                   <w:szCs w:val="18"/>
@@ -10114,7 +9883,7 @@
             <w:hyperlink r:id="rId7">
               <w:r>
                 <w:rPr>
-                  <w:rStyle w:val="ListLabel46"/>
+                  <w:rStyle w:val="ListLabel55"/>
                   <w:color w:val="1155CC"/>
                   <w:sz w:val="18"/>
                   <w:szCs w:val="18"/>
@@ -10134,7 +9903,6 @@
         <w:keepLines w:val="false"/>
         <w:pageBreakBefore w:val="false"/>
         <w:widowControl/>
-        <w:pBdr/>
         <w:shd w:val="clear" w:fill="auto"/>
         <w:spacing w:lineRule="auto" w:line="240" w:before="0" w:after="0"/>
         <w:ind w:hanging="0" w:left="0" w:right="0"/>
@@ -10185,7 +9953,6 @@
         <w:keepLines w:val="false"/>
         <w:pageBreakBefore w:val="false"/>
         <w:widowControl/>
-        <w:pBdr/>
         <w:shd w:val="clear" w:fill="auto"/>
         <w:spacing w:lineRule="auto" w:line="240" w:before="0" w:after="0"/>
         <w:ind w:hanging="0" w:left="0" w:right="0"/>
@@ -10209,7 +9976,6 @@
         <w:keepLines w:val="false"/>
         <w:pageBreakBefore w:val="false"/>
         <w:widowControl/>
-        <w:pBdr/>
         <w:shd w:val="clear" w:fill="auto"/>
         <w:spacing w:lineRule="auto" w:line="240" w:before="0" w:after="0"/>
         <w:ind w:hanging="0" w:left="0" w:right="0"/>
@@ -10233,7 +9999,6 @@
         <w:keepLines w:val="false"/>
         <w:pageBreakBefore w:val="false"/>
         <w:widowControl/>
-        <w:pBdr/>
         <w:shd w:val="clear" w:fill="auto"/>
         <w:spacing w:lineRule="auto" w:line="240" w:before="0" w:after="0"/>
         <w:ind w:hanging="0" w:left="0" w:right="0"/>
@@ -10294,7 +10059,6 @@
               <w:keepNext w:val="true"/>
               <w:keepLines w:val="false"/>
               <w:widowControl/>
-              <w:pBdr/>
               <w:shd w:val="clear" w:fill="auto"/>
               <w:spacing w:lineRule="auto" w:line="240" w:before="60" w:after="60"/>
               <w:ind w:hanging="0" w:left="0" w:right="0"/>
@@ -10363,7 +10127,6 @@
               <w:keepNext w:val="true"/>
               <w:keepLines w:val="false"/>
               <w:widowControl/>
-              <w:pBdr/>
               <w:shd w:val="clear" w:fill="auto"/>
               <w:spacing w:lineRule="auto" w:line="240" w:before="60" w:after="60"/>
               <w:ind w:hanging="0" w:left="0" w:right="0"/>
@@ -10426,7 +10189,6 @@
               <w:keepNext w:val="true"/>
               <w:keepLines w:val="false"/>
               <w:widowControl/>
-              <w:pBdr/>
               <w:shd w:val="clear" w:fill="auto"/>
               <w:spacing w:lineRule="auto" w:line="240" w:before="60" w:after="60"/>
               <w:ind w:hanging="0" w:left="0" w:right="0"/>
@@ -10489,7 +10251,6 @@
               <w:keepNext w:val="true"/>
               <w:keepLines w:val="false"/>
               <w:widowControl/>
-              <w:pBdr/>
               <w:shd w:val="clear" w:fill="auto"/>
               <w:spacing w:lineRule="auto" w:line="240" w:before="60" w:after="60"/>
               <w:ind w:hanging="0" w:left="0" w:right="0"/>
@@ -10552,7 +10313,6 @@
               <w:keepNext w:val="true"/>
               <w:keepLines w:val="false"/>
               <w:widowControl/>
-              <w:pBdr/>
               <w:shd w:val="clear" w:fill="auto"/>
               <w:spacing w:lineRule="auto" w:line="240" w:before="60" w:after="60"/>
               <w:ind w:hanging="0" w:left="0" w:right="0"/>
@@ -10594,7 +10354,7 @@
                 <w:shd w:fill="auto" w:val="clear"/>
                 <w:vertAlign w:val="baseline"/>
               </w:rPr>
-              <w:t xml:space="preserve">Fecha </w:t>
+              <w:t>Fecha</w:t>
             </w:r>
           </w:p>
         </w:tc>
@@ -10620,7 +10380,6 @@
               <w:keepNext w:val="true"/>
               <w:keepLines w:val="false"/>
               <w:widowControl/>
-              <w:pBdr/>
               <w:shd w:val="clear" w:fill="auto"/>
               <w:spacing w:lineRule="auto" w:line="240" w:before="60" w:after="60"/>
               <w:ind w:hanging="0" w:left="0" w:right="0"/>
@@ -10717,7 +10476,6 @@
               <w:keepNext w:val="false"/>
               <w:keepLines w:val="false"/>
               <w:widowControl/>
-              <w:pBdr/>
               <w:shd w:val="clear" w:fill="auto"/>
               <w:tabs>
                 <w:tab w:val="clear" w:pos="720"/>
@@ -10773,7 +10531,6 @@
               <w:keepNext w:val="false"/>
               <w:keepLines w:val="false"/>
               <w:widowControl/>
-              <w:pBdr/>
               <w:shd w:val="clear" w:fill="auto"/>
               <w:tabs>
                 <w:tab w:val="clear" w:pos="720"/>
@@ -10833,7 +10590,6 @@
               <w:keepNext w:val="true"/>
               <w:keepLines w:val="false"/>
               <w:widowControl/>
-              <w:pBdr/>
               <w:shd w:val="clear" w:fill="auto"/>
               <w:spacing w:lineRule="auto" w:line="240" w:before="60" w:after="60"/>
               <w:ind w:hanging="0" w:left="0" w:right="0"/>
@@ -10895,7 +10651,6 @@
               <w:keepNext w:val="false"/>
               <w:keepLines w:val="false"/>
               <w:widowControl/>
-              <w:pBdr/>
               <w:shd w:val="clear" w:fill="auto"/>
               <w:tabs>
                 <w:tab w:val="clear" w:pos="720"/>
@@ -10949,7 +10704,6 @@
               <w:keepNext w:val="false"/>
               <w:keepLines w:val="false"/>
               <w:widowControl/>
-              <w:pBdr/>
               <w:shd w:val="clear" w:fill="auto"/>
               <w:tabs>
                 <w:tab w:val="clear" w:pos="720"/>
@@ -11044,7 +10798,6 @@
               <w:keepNext w:val="true"/>
               <w:keepLines w:val="false"/>
               <w:widowControl/>
-              <w:pBdr/>
               <w:shd w:val="clear" w:fill="auto"/>
               <w:spacing w:lineRule="auto" w:line="240" w:before="60" w:after="60"/>
               <w:ind w:hanging="0" w:left="0" w:right="0"/>
@@ -11106,7 +10859,6 @@
               <w:keepNext w:val="false"/>
               <w:keepLines w:val="false"/>
               <w:widowControl/>
-              <w:pBdr/>
               <w:shd w:val="clear" w:fill="auto"/>
               <w:tabs>
                 <w:tab w:val="clear" w:pos="720"/>
@@ -11160,7 +10912,6 @@
               <w:keepNext w:val="false"/>
               <w:keepLines w:val="false"/>
               <w:widowControl/>
-              <w:pBdr/>
               <w:shd w:val="clear" w:fill="auto"/>
               <w:tabs>
                 <w:tab w:val="clear" w:pos="720"/>
@@ -11242,7 +10993,6 @@
         <w:keepLines w:val="false"/>
         <w:pageBreakBefore w:val="false"/>
         <w:widowControl/>
-        <w:pBdr/>
         <w:shd w:val="clear" w:fill="auto"/>
         <w:spacing w:lineRule="auto" w:line="240" w:before="0" w:after="0"/>
         <w:ind w:hanging="0" w:left="0" w:right="0"/>
@@ -11293,7 +11043,6 @@
         <w:keepLines w:val="false"/>
         <w:pageBreakBefore w:val="false"/>
         <w:widowControl/>
-        <w:pBdr/>
         <w:shd w:val="clear" w:fill="auto"/>
         <w:spacing w:lineRule="auto" w:line="240" w:before="0" w:after="0"/>
         <w:ind w:hanging="0" w:left="0" w:right="0"/>
@@ -11377,7 +11126,6 @@
               <w:keepNext w:val="true"/>
               <w:keepLines w:val="false"/>
               <w:widowControl/>
-              <w:pBdr/>
               <w:shd w:val="clear" w:fill="auto"/>
               <w:spacing w:lineRule="auto" w:line="240" w:before="60" w:after="60"/>
               <w:ind w:hanging="0" w:left="0" w:right="0"/>
@@ -11442,7 +11190,6 @@
               <w:keepNext w:val="false"/>
               <w:keepLines w:val="false"/>
               <w:widowControl/>
-              <w:pBdr/>
               <w:shd w:val="clear" w:fill="auto"/>
               <w:tabs>
                 <w:tab w:val="clear" w:pos="720"/>
@@ -11543,7 +11290,6 @@
       <w:keepNext w:val="false"/>
       <w:keepLines w:val="false"/>
       <w:widowControl w:val="false"/>
-      <w:pBdr/>
       <w:shd w:val="clear" w:fill="auto"/>
       <w:spacing w:lineRule="auto" w:line="276" w:before="0" w:after="0"/>
       <w:ind w:hanging="0" w:left="0" w:right="0"/>
@@ -11623,7 +11369,6 @@
             <w:keepNext w:val="false"/>
             <w:keepLines w:val="false"/>
             <w:widowControl/>
-            <w:pBdr/>
             <w:shd w:val="clear" w:fill="auto"/>
             <w:tabs>
               <w:tab w:val="clear" w:pos="720"/>
@@ -11756,7 +11501,6 @@
       <w:keepNext w:val="false"/>
       <w:keepLines w:val="false"/>
       <w:widowControl/>
-      <w:pBdr/>
       <w:shd w:val="clear" w:fill="auto"/>
       <w:tabs>
         <w:tab w:val="clear" w:pos="720"/>
@@ -11816,7 +11560,6 @@
       <w:keepNext w:val="false"/>
       <w:keepLines w:val="false"/>
       <w:widowControl w:val="false"/>
-      <w:pBdr/>
       <w:shd w:val="clear" w:fill="auto"/>
       <w:spacing w:lineRule="auto" w:line="276" w:before="0" w:after="0"/>
       <w:ind w:hanging="0" w:left="0" w:right="0"/>
@@ -11896,7 +11639,6 @@
             <w:keepNext w:val="false"/>
             <w:keepLines w:val="false"/>
             <w:widowControl/>
-            <w:pBdr/>
             <w:shd w:val="clear" w:fill="auto"/>
             <w:tabs>
               <w:tab w:val="clear" w:pos="720"/>
@@ -12029,7 +11771,6 @@
       <w:keepNext w:val="false"/>
       <w:keepLines w:val="false"/>
       <w:widowControl/>
-      <w:pBdr/>
       <w:shd w:val="clear" w:fill="auto"/>
       <w:tabs>
         <w:tab w:val="clear" w:pos="720"/>
@@ -12103,7 +11844,6 @@
       <w:keepNext w:val="false"/>
       <w:keepLines w:val="false"/>
       <w:widowControl w:val="false"/>
-      <w:pBdr/>
       <w:shd w:val="clear" w:fill="auto"/>
       <w:spacing w:lineRule="auto" w:line="276" w:before="0" w:after="0"/>
       <w:ind w:hanging="0" w:left="0" w:right="0"/>
@@ -12188,7 +11928,6 @@
             <w:keepNext w:val="false"/>
             <w:keepLines w:val="false"/>
             <w:widowControl/>
-            <w:pBdr/>
             <w:shd w:val="clear" w:fill="auto"/>
             <w:tabs>
               <w:tab w:val="clear" w:pos="720"/>
@@ -12256,7 +11995,6 @@
             <w:keepNext w:val="false"/>
             <w:keepLines w:val="false"/>
             <w:widowControl/>
-            <w:pBdr/>
             <w:shd w:val="clear" w:fill="auto"/>
             <w:tabs>
               <w:tab w:val="clear" w:pos="720"/>
@@ -12312,7 +12050,6 @@
             <w:keepNext w:val="false"/>
             <w:keepLines w:val="false"/>
             <w:widowControl/>
-            <w:pBdr/>
             <w:shd w:val="clear" w:fill="auto"/>
             <w:tabs>
               <w:tab w:val="clear" w:pos="720"/>
@@ -12400,7 +12137,6 @@
             <w:keepNext w:val="false"/>
             <w:keepLines w:val="false"/>
             <w:widowControl/>
-            <w:pBdr/>
             <w:shd w:val="clear" w:fill="auto"/>
             <w:tabs>
               <w:tab w:val="clear" w:pos="720"/>
@@ -12455,7 +12191,6 @@
             <w:keepNext w:val="false"/>
             <w:keepLines w:val="false"/>
             <w:widowControl/>
-            <w:pBdr/>
             <w:shd w:val="clear" w:fill="auto"/>
             <w:tabs>
               <w:tab w:val="clear" w:pos="720"/>
@@ -12513,7 +12248,6 @@
       <w:keepNext w:val="false"/>
       <w:keepLines w:val="false"/>
       <w:widowControl/>
-      <w:pBdr/>
       <w:shd w:val="clear" w:fill="auto"/>
       <w:tabs>
         <w:tab w:val="clear" w:pos="720"/>
@@ -12573,7 +12307,6 @@
       <w:keepNext w:val="false"/>
       <w:keepLines w:val="false"/>
       <w:widowControl w:val="false"/>
-      <w:pBdr/>
       <w:shd w:val="clear" w:fill="auto"/>
       <w:spacing w:lineRule="auto" w:line="276" w:before="0" w:after="0"/>
       <w:ind w:hanging="0" w:left="0" w:right="0"/>
@@ -12658,7 +12391,6 @@
             <w:keepNext w:val="false"/>
             <w:keepLines w:val="false"/>
             <w:widowControl/>
-            <w:pBdr/>
             <w:shd w:val="clear" w:fill="auto"/>
             <w:tabs>
               <w:tab w:val="clear" w:pos="720"/>
@@ -12726,7 +12458,6 @@
             <w:keepNext w:val="false"/>
             <w:keepLines w:val="false"/>
             <w:widowControl/>
-            <w:pBdr/>
             <w:shd w:val="clear" w:fill="auto"/>
             <w:tabs>
               <w:tab w:val="clear" w:pos="720"/>
@@ -12782,7 +12513,6 @@
             <w:keepNext w:val="false"/>
             <w:keepLines w:val="false"/>
             <w:widowControl/>
-            <w:pBdr/>
             <w:shd w:val="clear" w:fill="auto"/>
             <w:tabs>
               <w:tab w:val="clear" w:pos="720"/>
@@ -12870,7 +12600,6 @@
             <w:keepNext w:val="false"/>
             <w:keepLines w:val="false"/>
             <w:widowControl/>
-            <w:pBdr/>
             <w:shd w:val="clear" w:fill="auto"/>
             <w:tabs>
               <w:tab w:val="clear" w:pos="720"/>
@@ -12925,7 +12654,6 @@
             <w:keepNext w:val="false"/>
             <w:keepLines w:val="false"/>
             <w:widowControl/>
-            <w:pBdr/>
             <w:shd w:val="clear" w:fill="auto"/>
             <w:tabs>
               <w:tab w:val="clear" w:pos="720"/>
@@ -12983,7 +12711,6 @@
       <w:keepNext w:val="false"/>
       <w:keepLines w:val="false"/>
       <w:widowControl/>
-      <w:pBdr/>
       <w:shd w:val="clear" w:fill="auto"/>
       <w:tabs>
         <w:tab w:val="clear" w:pos="720"/>
@@ -13911,6 +13638,7 @@
     <w:qFormat/>
     <w:pPr>
       <w:widowControl/>
+      <w:suppressAutoHyphens w:val="true"/>
       <w:bidi w:val="0"/>
       <w:spacing w:before="0" w:after="0"/>
       <w:jc w:val="left"/>
@@ -14013,6 +13741,14 @@
       <w:szCs w:val="20"/>
     </w:rPr>
   </w:style>
+  <w:style w:type="character" w:styleId="InternetLink">
+    <w:name w:val="Internet Link"/>
+    <w:qFormat/>
+    <w:rPr>
+      <w:color w:val="000080"/>
+      <w:u w:val="single"/>
+    </w:rPr>
+  </w:style>
   <w:style w:type="character" w:styleId="Hyperlink">
     <w:name w:val="Hyperlink"/>
     <w:rPr>
@@ -14083,6 +13819,7 @@
     <w:qFormat/>
     <w:pPr>
       <w:widowControl/>
+      <w:suppressAutoHyphens w:val="true"/>
       <w:bidi w:val="0"/>
       <w:spacing w:before="0" w:after="0"/>
       <w:jc w:val="left"/>
@@ -14150,6 +13887,24 @@
     <w:basedOn w:val="Cabeceraypie"/>
     <w:pPr/>
     <w:rPr/>
+  </w:style>
+  <w:style w:type="paragraph" w:styleId="normal2">
+    <w:name w:val="normal2"/>
+    <w:qFormat/>
+    <w:pPr>
+      <w:widowControl/>
+      <w:bidi w:val="0"/>
+      <w:spacing w:lineRule="auto" w:line="276" w:before="0" w:after="0"/>
+      <w:jc w:val="left"/>
+    </w:pPr>
+    <w:rPr>
+      <w:rFonts w:ascii="Arial" w:hAnsi="Arial" w:eastAsia="Arial" w:cs="Arial"/>
+      <w:color w:val="auto"/>
+      <w:kern w:val="0"/>
+      <w:sz w:val="24"/>
+      <w:szCs w:val="24"/>
+      <w:lang w:val="es-ES" w:eastAsia="zh-CN" w:bidi="hi-IN"/>
+    </w:rPr>
   </w:style>
   <w:style w:type="table" w:default="1" w:styleId="TableNormal">
     <w:name w:val="Table Normal"/>

</xml_diff>